<commit_message>
consent form version line must be a standalone
</commit_message>
<xml_diff>
--- a/packages/webapp/src/containers/ConsentForm/Versions/OwnerConsentForm.docx
+++ b/packages/webapp/src/containers/ConsentForm/Versions/OwnerConsentForm.docx
@@ -5,30 +5,52 @@
     <w:p>
       <w:pPr>
         <w:rPr>
-          <w:b/>
-          <w:color w:val="333333"/>
-          <w:sz w:val="26"/>
-          <w:szCs w:val="26"/>
-        </w:rPr>
-      </w:pPr>
-      <w:r>
-        <w:rPr>
-          <w:b/>
+          <w:bCs/>
           <w:color w:val="333333"/>
           <w:sz w:val="26"/>
           <w:szCs w:val="26"/>
           <w:highlight w:val="white"/>
         </w:rPr>
-        <w:t xml:space="preserve">Version 3.0: </w:t>
-      </w:r>
-      <w:r>
-        <w:rPr>
-          <w:b/>
+      </w:pPr>
+      <w:r>
+        <w:rPr>
+          <w:bCs/>
           <w:color w:val="333333"/>
           <w:sz w:val="26"/>
           <w:szCs w:val="26"/>
-        </w:rPr>
-        <w:t>June 18, 2020</w:t>
+          <w:highlight w:val="white"/>
+        </w:rPr>
+        <w:t>Version</w:t>
+      </w:r>
+      <w:r>
+        <w:rPr>
+          <w:bCs/>
+          <w:color w:val="333333"/>
+          <w:sz w:val="26"/>
+          <w:szCs w:val="26"/>
+          <w:highlight w:val="white"/>
+        </w:rPr>
+        <w:t xml:space="preserve"> </w:t>
+      </w:r>
+      <w:r>
+        <w:rPr>
+          <w:bCs/>
+          <w:color w:val="333333"/>
+          <w:sz w:val="26"/>
+          <w:szCs w:val="26"/>
+          <w:highlight w:val="white"/>
+        </w:rPr>
+        <w:t>3.0</w:t>
+      </w:r>
+      <w:r>
+        <w:rPr>
+          <w:bCs/>
+          <w:color w:val="333333"/>
+          <w:sz w:val="26"/>
+          <w:szCs w:val="26"/>
+          <w:highlight w:val="white"/>
+        </w:rPr>
+        <w:t>:</w:t>
       </w:r>
     </w:p>
     <w:p>
@@ -2953,6 +2975,7 @@
     <w:lsdException w:name="HTML Sample" w:semiHidden="1" w:unhideWhenUsed="1"/>
     <w:lsdException w:name="HTML Typewriter" w:semiHidden="1" w:unhideWhenUsed="1"/>
     <w:lsdException w:name="HTML Variable" w:semiHidden="1" w:unhideWhenUsed="1"/>
+    <w:lsdException w:name="Normal Table" w:semiHidden="1" w:unhideWhenUsed="1"/>
     <w:lsdException w:name="annotation subject" w:semiHidden="1" w:unhideWhenUsed="1"/>
     <w:lsdException w:name="No List" w:semiHidden="1" w:unhideWhenUsed="1"/>
     <w:lsdException w:name="Outline List 1" w:semiHidden="1" w:unhideWhenUsed="1"/>
@@ -2999,8 +3022,10 @@
     <w:lsdException w:name="Table Subtle 2" w:semiHidden="1" w:unhideWhenUsed="1"/>
     <w:lsdException w:name="Table Web 1" w:semiHidden="1" w:unhideWhenUsed="1"/>
     <w:lsdException w:name="Table Web 2" w:semiHidden="1" w:unhideWhenUsed="1"/>
+    <w:lsdException w:name="Table Web 3" w:semiHidden="1" w:unhideWhenUsed="1"/>
     <w:lsdException w:name="Balloon Text" w:semiHidden="1" w:unhideWhenUsed="1"/>
     <w:lsdException w:name="Table Grid" w:uiPriority="39"/>
+    <w:lsdException w:name="Table Theme" w:semiHidden="1" w:unhideWhenUsed="1"/>
     <w:lsdException w:name="Placeholder Text" w:semiHidden="1"/>
     <w:lsdException w:name="No Spacing" w:uiPriority="1" w:qFormat="1"/>
     <w:lsdException w:name="Light Shading" w:uiPriority="60"/>

</xml_diff>

<commit_message>
change title to include farm owner
</commit_message>
<xml_diff>
--- a/packages/webapp/src/containers/ConsentForm/Versions/OwnerConsentForm.docx
+++ b/packages/webapp/src/containers/ConsentForm/Versions/OwnerConsentForm.docx
@@ -1,11 +1,10 @@
 
 <file path=word/document.xml><?xml version="1.0" encoding="utf-8"?>
-<w:document xmlns:wpc="http://schemas.microsoft.com/office/word/2010/wordprocessingCanvas" xmlns:cx="http://schemas.microsoft.com/office/drawing/2014/chartex" xmlns:cx1="http://schemas.microsoft.com/office/drawing/2015/9/8/chartex" xmlns:cx2="http://schemas.microsoft.com/office/drawing/2015/10/21/chartex" xmlns:cx3="http://schemas.microsoft.com/office/drawing/2016/5/9/chartex" xmlns:cx4="http://schemas.microsoft.com/office/drawing/2016/5/10/chartex" xmlns:cx5="http://schemas.microsoft.com/office/drawing/2016/5/11/chartex" xmlns:cx6="http://schemas.microsoft.com/office/drawing/2016/5/12/chartex" xmlns:cx7="http://schemas.microsoft.com/office/drawing/2016/5/13/chartex" xmlns:cx8="http://schemas.microsoft.com/office/drawing/2016/5/14/chartex" xmlns:mc="http://schemas.openxmlformats.org/markup-compatibility/2006" xmlns:aink="http://schemas.microsoft.com/office/drawing/2016/ink" xmlns:am3d="http://schemas.microsoft.com/office/drawing/2017/model3d" xmlns:o="urn:schemas-microsoft-com:office:office" xmlns:r="http://schemas.openxmlformats.org/officeDocument/2006/relationships" xmlns:m="http://schemas.openxmlformats.org/officeDocument/2006/math" xmlns:v="urn:schemas-microsoft-com:vml" xmlns:wp14="http://schemas.microsoft.com/office/word/2010/wordprocessingDrawing" xmlns:wp="http://schemas.openxmlformats.org/drawingml/2006/wordprocessingDrawing" xmlns:w10="urn:schemas-microsoft-com:office:word" xmlns:w="http://schemas.openxmlformats.org/wordprocessingml/2006/main" xmlns:w14="http://schemas.microsoft.com/office/word/2010/wordml" xmlns:w15="http://schemas.microsoft.com/office/word/2012/wordml" xmlns:w16cex="http://schemas.microsoft.com/office/word/2018/wordml/cex" xmlns:w16cid="http://schemas.microsoft.com/office/word/2016/wordml/cid" xmlns:w16="http://schemas.microsoft.com/office/word/2018/wordml" xmlns:w16se="http://schemas.microsoft.com/office/word/2015/wordml/symex" xmlns:wpg="http://schemas.microsoft.com/office/word/2010/wordprocessingGroup" xmlns:wpi="http://schemas.microsoft.com/office/word/2010/wordprocessingInk" xmlns:wne="http://schemas.microsoft.com/office/word/2006/wordml" xmlns:wps="http://schemas.microsoft.com/office/word/2010/wordprocessingShape" mc:Ignorable="w14 w15 w16se w16cid w16 w16cex wp14">
+<w:document xmlns:wpc="http://schemas.microsoft.com/office/word/2010/wordprocessingCanvas" xmlns:cx="http://schemas.microsoft.com/office/drawing/2014/chartex" xmlns:cx1="http://schemas.microsoft.com/office/drawing/2015/9/8/chartex" xmlns:cx2="http://schemas.microsoft.com/office/drawing/2015/10/21/chartex" xmlns:cx3="http://schemas.microsoft.com/office/drawing/2016/5/9/chartex" xmlns:cx4="http://schemas.microsoft.com/office/drawing/2016/5/10/chartex" xmlns:cx5="http://schemas.microsoft.com/office/drawing/2016/5/11/chartex" xmlns:cx6="http://schemas.microsoft.com/office/drawing/2016/5/12/chartex" xmlns:cx7="http://schemas.microsoft.com/office/drawing/2016/5/13/chartex" xmlns:cx8="http://schemas.microsoft.com/office/drawing/2016/5/14/chartex" xmlns:mc="http://schemas.openxmlformats.org/markup-compatibility/2006" xmlns:aink="http://schemas.microsoft.com/office/drawing/2016/ink" xmlns:am3d="http://schemas.microsoft.com/office/drawing/2017/model3d" xmlns:o="urn:schemas-microsoft-com:office:office" xmlns:r="http://schemas.openxmlformats.org/officeDocument/2006/relationships" xmlns:m="http://schemas.openxmlformats.org/officeDocument/2006/math" xmlns:v="urn:schemas-microsoft-com:vml" xmlns:wp14="http://schemas.microsoft.com/office/word/2010/wordprocessingDrawing" xmlns:wp="http://schemas.openxmlformats.org/drawingml/2006/wordprocessingDrawing" xmlns:w10="urn:schemas-microsoft-com:office:word" xmlns:w="http://schemas.openxmlformats.org/wordprocessingml/2006/main" xmlns:w14="http://schemas.microsoft.com/office/word/2010/wordml" xmlns:w15="http://schemas.microsoft.com/office/word/2012/wordml" xmlns:w16cid="http://schemas.microsoft.com/office/word/2016/wordml/cid" xmlns:w16se="http://schemas.microsoft.com/office/word/2015/wordml/symex" xmlns:wpg="http://schemas.microsoft.com/office/word/2010/wordprocessingGroup" xmlns:wpi="http://schemas.microsoft.com/office/word/2010/wordprocessingInk" xmlns:wne="http://schemas.microsoft.com/office/word/2006/wordml" xmlns:wps="http://schemas.microsoft.com/office/word/2010/wordprocessingShape" mc:Ignorable="w14 w15 w16se w16cid wp14">
   <w:body>
     <w:p>
       <w:pPr>
         <w:rPr>
-          <w:bCs/>
           <w:color w:val="333333"/>
           <w:sz w:val="26"/>
           <w:szCs w:val="26"/>
@@ -14,47 +13,47 @@
       </w:pPr>
       <w:r>
         <w:rPr>
-          <w:bCs/>
           <w:color w:val="333333"/>
           <w:sz w:val="26"/>
           <w:szCs w:val="26"/>
           <w:highlight w:val="white"/>
         </w:rPr>
-        <w:t>Version</w:t>
-      </w:r>
-      <w:r>
-        <w:rPr>
-          <w:bCs/>
+        <w:t>Version 3.0:</w:t>
+      </w:r>
+    </w:p>
+    <w:p>
+      <w:pPr>
+        <w:rPr>
+          <w:b/>
           <w:color w:val="333333"/>
           <w:sz w:val="26"/>
           <w:szCs w:val="26"/>
           <w:highlight w:val="white"/>
         </w:rPr>
-        <w:t xml:space="preserve"> </w:t>
-      </w:r>
-      <w:r>
-        <w:rPr>
-          <w:bCs/>
+      </w:pPr>
+      <w:r>
+        <w:rPr>
+          <w:b/>
           <w:color w:val="333333"/>
           <w:sz w:val="26"/>
           <w:szCs w:val="26"/>
           <w:highlight w:val="white"/>
         </w:rPr>
-        <w:t>3.0</w:t>
-      </w:r>
-      <w:r>
-        <w:rPr>
-          <w:bCs/>
+        <w:t>Informed C</w:t>
+      </w:r>
+      <w:bookmarkStart w:id="0" w:name="_GoBack"/>
+      <w:bookmarkEnd w:id="0"/>
+      <w:r>
+        <w:rPr>
+          <w:b/>
           <w:color w:val="333333"/>
           <w:sz w:val="26"/>
           <w:szCs w:val="26"/>
           <w:highlight w:val="white"/>
         </w:rPr>
-        <w:t>:</w:t>
-      </w:r>
-    </w:p>
-    <w:p>
-      <w:pPr>
+        <w:t>onsent Form and Privacy Policy (</w:t>
+      </w:r>
+      <w:r>
         <w:rPr>
           <w:b/>
           <w:color w:val="333333"/>
@@ -62,7 +61,8 @@
           <w:szCs w:val="26"/>
           <w:highlight w:val="white"/>
         </w:rPr>
-      </w:pPr>
+        <w:t xml:space="preserve">Farm Owner and </w:t>
+      </w:r>
       <w:r>
         <w:rPr>
           <w:b/>
@@ -71,7 +71,7 @@
           <w:szCs w:val="26"/>
           <w:highlight w:val="white"/>
         </w:rPr>
-        <w:t>Informed Consent Form and Privacy Policy (Farm Manager Version)</w:t>
+        <w:t>Farm Manager Version)</w:t>
       </w:r>
     </w:p>
     <w:p>
@@ -1402,7 +1402,25 @@
           <w:sz w:val="21"/>
           <w:szCs w:val="21"/>
         </w:rPr>
-        <w:t xml:space="preserve">• To improve the services we provide you with: As described above, we use your usage data (i.e., general information about how you interact with the </w:t>
+        <w:t xml:space="preserve">• To improve the </w:t>
+      </w:r>
+      <w:proofErr w:type="gramStart"/>
+      <w:r>
+        <w:rPr>
+          <w:color w:val="333333"/>
+          <w:sz w:val="21"/>
+          <w:szCs w:val="21"/>
+        </w:rPr>
+        <w:t>services</w:t>
+      </w:r>
+      <w:proofErr w:type="gramEnd"/>
+      <w:r>
+        <w:rPr>
+          <w:color w:val="333333"/>
+          <w:sz w:val="21"/>
+          <w:szCs w:val="21"/>
+        </w:rPr>
+        <w:t xml:space="preserve"> we provide you with: As described above, we use your usage data (i.e., general information about how you interact with the </w:t>
       </w:r>
       <w:proofErr w:type="spellStart"/>
       <w:r>
@@ -2734,7 +2752,7 @@
 </file>
 
 <file path=word/endnotes.xml><?xml version="1.0" encoding="utf-8"?>
-<w:endnotes xmlns:wpc="http://schemas.microsoft.com/office/word/2010/wordprocessingCanvas" xmlns:cx="http://schemas.microsoft.com/office/drawing/2014/chartex" xmlns:cx1="http://schemas.microsoft.com/office/drawing/2015/9/8/chartex" xmlns:cx2="http://schemas.microsoft.com/office/drawing/2015/10/21/chartex" xmlns:cx3="http://schemas.microsoft.com/office/drawing/2016/5/9/chartex" xmlns:cx4="http://schemas.microsoft.com/office/drawing/2016/5/10/chartex" xmlns:cx5="http://schemas.microsoft.com/office/drawing/2016/5/11/chartex" xmlns:cx6="http://schemas.microsoft.com/office/drawing/2016/5/12/chartex" xmlns:cx7="http://schemas.microsoft.com/office/drawing/2016/5/13/chartex" xmlns:cx8="http://schemas.microsoft.com/office/drawing/2016/5/14/chartex" xmlns:mc="http://schemas.openxmlformats.org/markup-compatibility/2006" xmlns:aink="http://schemas.microsoft.com/office/drawing/2016/ink" xmlns:am3d="http://schemas.microsoft.com/office/drawing/2017/model3d" xmlns:o="urn:schemas-microsoft-com:office:office" xmlns:r="http://schemas.openxmlformats.org/officeDocument/2006/relationships" xmlns:m="http://schemas.openxmlformats.org/officeDocument/2006/math" xmlns:v="urn:schemas-microsoft-com:vml" xmlns:wp14="http://schemas.microsoft.com/office/word/2010/wordprocessingDrawing" xmlns:wp="http://schemas.openxmlformats.org/drawingml/2006/wordprocessingDrawing" xmlns:w10="urn:schemas-microsoft-com:office:word" xmlns:w="http://schemas.openxmlformats.org/wordprocessingml/2006/main" xmlns:w14="http://schemas.microsoft.com/office/word/2010/wordml" xmlns:w15="http://schemas.microsoft.com/office/word/2012/wordml" xmlns:w16cex="http://schemas.microsoft.com/office/word/2018/wordml/cex" xmlns:w16cid="http://schemas.microsoft.com/office/word/2016/wordml/cid" xmlns:w16="http://schemas.microsoft.com/office/word/2018/wordml" xmlns:w16se="http://schemas.microsoft.com/office/word/2015/wordml/symex" xmlns:wpg="http://schemas.microsoft.com/office/word/2010/wordprocessingGroup" xmlns:wpi="http://schemas.microsoft.com/office/word/2010/wordprocessingInk" xmlns:wne="http://schemas.microsoft.com/office/word/2006/wordml" xmlns:wps="http://schemas.microsoft.com/office/word/2010/wordprocessingShape" mc:Ignorable="w14 w15 w16se w16cid w16 w16cex wp14">
+<w:endnotes xmlns:wpc="http://schemas.microsoft.com/office/word/2010/wordprocessingCanvas" xmlns:cx="http://schemas.microsoft.com/office/drawing/2014/chartex" xmlns:cx1="http://schemas.microsoft.com/office/drawing/2015/9/8/chartex" xmlns:cx2="http://schemas.microsoft.com/office/drawing/2015/10/21/chartex" xmlns:cx3="http://schemas.microsoft.com/office/drawing/2016/5/9/chartex" xmlns:cx4="http://schemas.microsoft.com/office/drawing/2016/5/10/chartex" xmlns:cx5="http://schemas.microsoft.com/office/drawing/2016/5/11/chartex" xmlns:cx6="http://schemas.microsoft.com/office/drawing/2016/5/12/chartex" xmlns:cx7="http://schemas.microsoft.com/office/drawing/2016/5/13/chartex" xmlns:cx8="http://schemas.microsoft.com/office/drawing/2016/5/14/chartex" xmlns:mc="http://schemas.openxmlformats.org/markup-compatibility/2006" xmlns:aink="http://schemas.microsoft.com/office/drawing/2016/ink" xmlns:am3d="http://schemas.microsoft.com/office/drawing/2017/model3d" xmlns:o="urn:schemas-microsoft-com:office:office" xmlns:r="http://schemas.openxmlformats.org/officeDocument/2006/relationships" xmlns:m="http://schemas.openxmlformats.org/officeDocument/2006/math" xmlns:v="urn:schemas-microsoft-com:vml" xmlns:wp14="http://schemas.microsoft.com/office/word/2010/wordprocessingDrawing" xmlns:wp="http://schemas.openxmlformats.org/drawingml/2006/wordprocessingDrawing" xmlns:w10="urn:schemas-microsoft-com:office:word" xmlns:w="http://schemas.openxmlformats.org/wordprocessingml/2006/main" xmlns:w14="http://schemas.microsoft.com/office/word/2010/wordml" xmlns:w15="http://schemas.microsoft.com/office/word/2012/wordml" xmlns:w16cid="http://schemas.microsoft.com/office/word/2016/wordml/cid" xmlns:w16se="http://schemas.microsoft.com/office/word/2015/wordml/symex" xmlns:wpg="http://schemas.microsoft.com/office/word/2010/wordprocessingGroup" xmlns:wpi="http://schemas.microsoft.com/office/word/2010/wordprocessingInk" xmlns:wne="http://schemas.microsoft.com/office/word/2006/wordml" xmlns:wps="http://schemas.microsoft.com/office/word/2010/wordprocessingShape" mc:Ignorable="w14 w15 w16se w16cid wp14">
   <w:endnote w:type="separator" w:id="-1">
     <w:p>
       <w:pPr>
@@ -2759,22 +2777,17 @@
 </file>
 
 <file path=word/footer1.xml><?xml version="1.0" encoding="utf-8"?>
-<w:ftr xmlns:wpc="http://schemas.microsoft.com/office/word/2010/wordprocessingCanvas" xmlns:cx="http://schemas.microsoft.com/office/drawing/2014/chartex" xmlns:cx1="http://schemas.microsoft.com/office/drawing/2015/9/8/chartex" xmlns:cx2="http://schemas.microsoft.com/office/drawing/2015/10/21/chartex" xmlns:cx3="http://schemas.microsoft.com/office/drawing/2016/5/9/chartex" xmlns:cx4="http://schemas.microsoft.com/office/drawing/2016/5/10/chartex" xmlns:cx5="http://schemas.microsoft.com/office/drawing/2016/5/11/chartex" xmlns:cx6="http://schemas.microsoft.com/office/drawing/2016/5/12/chartex" xmlns:cx7="http://schemas.microsoft.com/office/drawing/2016/5/13/chartex" xmlns:cx8="http://schemas.microsoft.com/office/drawing/2016/5/14/chartex" xmlns:mc="http://schemas.openxmlformats.org/markup-compatibility/2006" xmlns:aink="http://schemas.microsoft.com/office/drawing/2016/ink" xmlns:am3d="http://schemas.microsoft.com/office/drawing/2017/model3d" xmlns:o="urn:schemas-microsoft-com:office:office" xmlns:r="http://schemas.openxmlformats.org/officeDocument/2006/relationships" xmlns:m="http://schemas.openxmlformats.org/officeDocument/2006/math" xmlns:v="urn:schemas-microsoft-com:vml" xmlns:wp14="http://schemas.microsoft.com/office/word/2010/wordprocessingDrawing" xmlns:wp="http://schemas.openxmlformats.org/drawingml/2006/wordprocessingDrawing" xmlns:w10="urn:schemas-microsoft-com:office:word" xmlns:w="http://schemas.openxmlformats.org/wordprocessingml/2006/main" xmlns:w14="http://schemas.microsoft.com/office/word/2010/wordml" xmlns:w15="http://schemas.microsoft.com/office/word/2012/wordml" xmlns:w16cex="http://schemas.microsoft.com/office/word/2018/wordml/cex" xmlns:w16cid="http://schemas.microsoft.com/office/word/2016/wordml/cid" xmlns:w16="http://schemas.microsoft.com/office/word/2018/wordml" xmlns:w16se="http://schemas.microsoft.com/office/word/2015/wordml/symex" xmlns:wpg="http://schemas.microsoft.com/office/word/2010/wordprocessingGroup" xmlns:wpi="http://schemas.microsoft.com/office/word/2010/wordprocessingInk" xmlns:wne="http://schemas.microsoft.com/office/word/2006/wordml" xmlns:wps="http://schemas.microsoft.com/office/word/2010/wordprocessingShape" mc:Ignorable="w14 w15 w16se w16cid w16 w16cex wp14">
+<w:ftr xmlns:wpc="http://schemas.microsoft.com/office/word/2010/wordprocessingCanvas" xmlns:cx="http://schemas.microsoft.com/office/drawing/2014/chartex" xmlns:cx1="http://schemas.microsoft.com/office/drawing/2015/9/8/chartex" xmlns:cx2="http://schemas.microsoft.com/office/drawing/2015/10/21/chartex" xmlns:cx3="http://schemas.microsoft.com/office/drawing/2016/5/9/chartex" xmlns:cx4="http://schemas.microsoft.com/office/drawing/2016/5/10/chartex" xmlns:cx5="http://schemas.microsoft.com/office/drawing/2016/5/11/chartex" xmlns:cx6="http://schemas.microsoft.com/office/drawing/2016/5/12/chartex" xmlns:cx7="http://schemas.microsoft.com/office/drawing/2016/5/13/chartex" xmlns:cx8="http://schemas.microsoft.com/office/drawing/2016/5/14/chartex" xmlns:mc="http://schemas.openxmlformats.org/markup-compatibility/2006" xmlns:aink="http://schemas.microsoft.com/office/drawing/2016/ink" xmlns:am3d="http://schemas.microsoft.com/office/drawing/2017/model3d" xmlns:o="urn:schemas-microsoft-com:office:office" xmlns:r="http://schemas.openxmlformats.org/officeDocument/2006/relationships" xmlns:m="http://schemas.openxmlformats.org/officeDocument/2006/math" xmlns:v="urn:schemas-microsoft-com:vml" xmlns:wp14="http://schemas.microsoft.com/office/word/2010/wordprocessingDrawing" xmlns:wp="http://schemas.openxmlformats.org/drawingml/2006/wordprocessingDrawing" xmlns:w10="urn:schemas-microsoft-com:office:word" xmlns:w="http://schemas.openxmlformats.org/wordprocessingml/2006/main" xmlns:w14="http://schemas.microsoft.com/office/word/2010/wordml" xmlns:w15="http://schemas.microsoft.com/office/word/2012/wordml" xmlns:w16cid="http://schemas.microsoft.com/office/word/2016/wordml/cid" xmlns:w16se="http://schemas.microsoft.com/office/word/2015/wordml/symex" xmlns:wpg="http://schemas.microsoft.com/office/word/2010/wordprocessingGroup" xmlns:wpi="http://schemas.microsoft.com/office/word/2010/wordprocessingInk" xmlns:wne="http://schemas.microsoft.com/office/word/2006/wordml" xmlns:wps="http://schemas.microsoft.com/office/word/2010/wordprocessingShape" mc:Ignorable="w14 w15 w16se w16cid wp14">
   <w:p>
     <w:r>
-      <w:t xml:space="preserve">Version 3: </w:t>
+      <w:t>Version 3: June 18, 2020</w:t>
     </w:r>
-    <w:bookmarkStart w:id="0" w:name="_Hlk48666833"/>
-    <w:r>
-      <w:t>June 18, 2020</w:t>
-    </w:r>
-    <w:bookmarkEnd w:id="0"/>
   </w:p>
 </w:ftr>
 </file>
 
 <file path=word/footnotes.xml><?xml version="1.0" encoding="utf-8"?>
-<w:footnotes xmlns:wpc="http://schemas.microsoft.com/office/word/2010/wordprocessingCanvas" xmlns:cx="http://schemas.microsoft.com/office/drawing/2014/chartex" xmlns:cx1="http://schemas.microsoft.com/office/drawing/2015/9/8/chartex" xmlns:cx2="http://schemas.microsoft.com/office/drawing/2015/10/21/chartex" xmlns:cx3="http://schemas.microsoft.com/office/drawing/2016/5/9/chartex" xmlns:cx4="http://schemas.microsoft.com/office/drawing/2016/5/10/chartex" xmlns:cx5="http://schemas.microsoft.com/office/drawing/2016/5/11/chartex" xmlns:cx6="http://schemas.microsoft.com/office/drawing/2016/5/12/chartex" xmlns:cx7="http://schemas.microsoft.com/office/drawing/2016/5/13/chartex" xmlns:cx8="http://schemas.microsoft.com/office/drawing/2016/5/14/chartex" xmlns:mc="http://schemas.openxmlformats.org/markup-compatibility/2006" xmlns:aink="http://schemas.microsoft.com/office/drawing/2016/ink" xmlns:am3d="http://schemas.microsoft.com/office/drawing/2017/model3d" xmlns:o="urn:schemas-microsoft-com:office:office" xmlns:r="http://schemas.openxmlformats.org/officeDocument/2006/relationships" xmlns:m="http://schemas.openxmlformats.org/officeDocument/2006/math" xmlns:v="urn:schemas-microsoft-com:vml" xmlns:wp14="http://schemas.microsoft.com/office/word/2010/wordprocessingDrawing" xmlns:wp="http://schemas.openxmlformats.org/drawingml/2006/wordprocessingDrawing" xmlns:w10="urn:schemas-microsoft-com:office:word" xmlns:w="http://schemas.openxmlformats.org/wordprocessingml/2006/main" xmlns:w14="http://schemas.microsoft.com/office/word/2010/wordml" xmlns:w15="http://schemas.microsoft.com/office/word/2012/wordml" xmlns:w16cex="http://schemas.microsoft.com/office/word/2018/wordml/cex" xmlns:w16cid="http://schemas.microsoft.com/office/word/2016/wordml/cid" xmlns:w16="http://schemas.microsoft.com/office/word/2018/wordml" xmlns:w16se="http://schemas.microsoft.com/office/word/2015/wordml/symex" xmlns:wpg="http://schemas.microsoft.com/office/word/2010/wordprocessingGroup" xmlns:wpi="http://schemas.microsoft.com/office/word/2010/wordprocessingInk" xmlns:wne="http://schemas.microsoft.com/office/word/2006/wordml" xmlns:wps="http://schemas.microsoft.com/office/word/2010/wordprocessingShape" mc:Ignorable="w14 w15 w16se w16cid w16 w16cex wp14">
+<w:footnotes xmlns:wpc="http://schemas.microsoft.com/office/word/2010/wordprocessingCanvas" xmlns:cx="http://schemas.microsoft.com/office/drawing/2014/chartex" xmlns:cx1="http://schemas.microsoft.com/office/drawing/2015/9/8/chartex" xmlns:cx2="http://schemas.microsoft.com/office/drawing/2015/10/21/chartex" xmlns:cx3="http://schemas.microsoft.com/office/drawing/2016/5/9/chartex" xmlns:cx4="http://schemas.microsoft.com/office/drawing/2016/5/10/chartex" xmlns:cx5="http://schemas.microsoft.com/office/drawing/2016/5/11/chartex" xmlns:cx6="http://schemas.microsoft.com/office/drawing/2016/5/12/chartex" xmlns:cx7="http://schemas.microsoft.com/office/drawing/2016/5/13/chartex" xmlns:cx8="http://schemas.microsoft.com/office/drawing/2016/5/14/chartex" xmlns:mc="http://schemas.openxmlformats.org/markup-compatibility/2006" xmlns:aink="http://schemas.microsoft.com/office/drawing/2016/ink" xmlns:am3d="http://schemas.microsoft.com/office/drawing/2017/model3d" xmlns:o="urn:schemas-microsoft-com:office:office" xmlns:r="http://schemas.openxmlformats.org/officeDocument/2006/relationships" xmlns:m="http://schemas.openxmlformats.org/officeDocument/2006/math" xmlns:v="urn:schemas-microsoft-com:vml" xmlns:wp14="http://schemas.microsoft.com/office/word/2010/wordprocessingDrawing" xmlns:wp="http://schemas.openxmlformats.org/drawingml/2006/wordprocessingDrawing" xmlns:w10="urn:schemas-microsoft-com:office:word" xmlns:w="http://schemas.openxmlformats.org/wordprocessingml/2006/main" xmlns:w14="http://schemas.microsoft.com/office/word/2010/wordml" xmlns:w15="http://schemas.microsoft.com/office/word/2012/wordml" xmlns:w16cid="http://schemas.microsoft.com/office/word/2016/wordml/cid" xmlns:w16se="http://schemas.microsoft.com/office/word/2015/wordml/symex" xmlns:wpg="http://schemas.microsoft.com/office/word/2010/wordprocessingGroup" xmlns:wpi="http://schemas.microsoft.com/office/word/2010/wordprocessingInk" xmlns:wne="http://schemas.microsoft.com/office/word/2006/wordml" xmlns:wps="http://schemas.microsoft.com/office/word/2010/wordprocessingShape" mc:Ignorable="w14 w15 w16se w16cid wp14">
   <w:footnote w:type="separator" w:id="-1">
     <w:p>
       <w:pPr>
@@ -2799,7 +2812,7 @@
 </file>
 
 <file path=word/header1.xml><?xml version="1.0" encoding="utf-8"?>
-<w:hdr xmlns:wpc="http://schemas.microsoft.com/office/word/2010/wordprocessingCanvas" xmlns:cx="http://schemas.microsoft.com/office/drawing/2014/chartex" xmlns:cx1="http://schemas.microsoft.com/office/drawing/2015/9/8/chartex" xmlns:cx2="http://schemas.microsoft.com/office/drawing/2015/10/21/chartex" xmlns:cx3="http://schemas.microsoft.com/office/drawing/2016/5/9/chartex" xmlns:cx4="http://schemas.microsoft.com/office/drawing/2016/5/10/chartex" xmlns:cx5="http://schemas.microsoft.com/office/drawing/2016/5/11/chartex" xmlns:cx6="http://schemas.microsoft.com/office/drawing/2016/5/12/chartex" xmlns:cx7="http://schemas.microsoft.com/office/drawing/2016/5/13/chartex" xmlns:cx8="http://schemas.microsoft.com/office/drawing/2016/5/14/chartex" xmlns:mc="http://schemas.openxmlformats.org/markup-compatibility/2006" xmlns:aink="http://schemas.microsoft.com/office/drawing/2016/ink" xmlns:am3d="http://schemas.microsoft.com/office/drawing/2017/model3d" xmlns:o="urn:schemas-microsoft-com:office:office" xmlns:r="http://schemas.openxmlformats.org/officeDocument/2006/relationships" xmlns:m="http://schemas.openxmlformats.org/officeDocument/2006/math" xmlns:v="urn:schemas-microsoft-com:vml" xmlns:wp14="http://schemas.microsoft.com/office/word/2010/wordprocessingDrawing" xmlns:wp="http://schemas.openxmlformats.org/drawingml/2006/wordprocessingDrawing" xmlns:w10="urn:schemas-microsoft-com:office:word" xmlns:w="http://schemas.openxmlformats.org/wordprocessingml/2006/main" xmlns:w14="http://schemas.microsoft.com/office/word/2010/wordml" xmlns:w15="http://schemas.microsoft.com/office/word/2012/wordml" xmlns:w16cex="http://schemas.microsoft.com/office/word/2018/wordml/cex" xmlns:w16cid="http://schemas.microsoft.com/office/word/2016/wordml/cid" xmlns:w16="http://schemas.microsoft.com/office/word/2018/wordml" xmlns:w16se="http://schemas.microsoft.com/office/word/2015/wordml/symex" xmlns:wpg="http://schemas.microsoft.com/office/word/2010/wordprocessingGroup" xmlns:wpi="http://schemas.microsoft.com/office/word/2010/wordprocessingInk" xmlns:wne="http://schemas.microsoft.com/office/word/2006/wordml" xmlns:wps="http://schemas.microsoft.com/office/word/2010/wordprocessingShape" mc:Ignorable="w14 w15 w16se w16cid w16 w16cex wp14">
+<w:hdr xmlns:wpc="http://schemas.microsoft.com/office/word/2010/wordprocessingCanvas" xmlns:cx="http://schemas.microsoft.com/office/drawing/2014/chartex" xmlns:cx1="http://schemas.microsoft.com/office/drawing/2015/9/8/chartex" xmlns:cx2="http://schemas.microsoft.com/office/drawing/2015/10/21/chartex" xmlns:cx3="http://schemas.microsoft.com/office/drawing/2016/5/9/chartex" xmlns:cx4="http://schemas.microsoft.com/office/drawing/2016/5/10/chartex" xmlns:cx5="http://schemas.microsoft.com/office/drawing/2016/5/11/chartex" xmlns:cx6="http://schemas.microsoft.com/office/drawing/2016/5/12/chartex" xmlns:cx7="http://schemas.microsoft.com/office/drawing/2016/5/13/chartex" xmlns:cx8="http://schemas.microsoft.com/office/drawing/2016/5/14/chartex" xmlns:mc="http://schemas.openxmlformats.org/markup-compatibility/2006" xmlns:aink="http://schemas.microsoft.com/office/drawing/2016/ink" xmlns:am3d="http://schemas.microsoft.com/office/drawing/2017/model3d" xmlns:o="urn:schemas-microsoft-com:office:office" xmlns:r="http://schemas.openxmlformats.org/officeDocument/2006/relationships" xmlns:m="http://schemas.openxmlformats.org/officeDocument/2006/math" xmlns:v="urn:schemas-microsoft-com:vml" xmlns:wp14="http://schemas.microsoft.com/office/word/2010/wordprocessingDrawing" xmlns:wp="http://schemas.openxmlformats.org/drawingml/2006/wordprocessingDrawing" xmlns:w10="urn:schemas-microsoft-com:office:word" xmlns:w="http://schemas.openxmlformats.org/wordprocessingml/2006/main" xmlns:w14="http://schemas.microsoft.com/office/word/2010/wordml" xmlns:w15="http://schemas.microsoft.com/office/word/2012/wordml" xmlns:w16cid="http://schemas.microsoft.com/office/word/2016/wordml/cid" xmlns:w16se="http://schemas.microsoft.com/office/word/2015/wordml/symex" xmlns:wpg="http://schemas.microsoft.com/office/word/2010/wordprocessingGroup" xmlns:wpi="http://schemas.microsoft.com/office/word/2010/wordprocessingInk" xmlns:wne="http://schemas.microsoft.com/office/word/2006/wordml" xmlns:wps="http://schemas.microsoft.com/office/word/2010/wordprocessingShape" mc:Ignorable="w14 w15 w16se w16cid wp14">
   <w:p>
     <w:pPr>
       <w:jc w:val="center"/>
@@ -2813,7 +2826,7 @@
         <w:color w:val="FF0000"/>
       </w:rPr>
       <w:drawing>
-        <wp:inline distT="114300" distB="114300" distL="114300" distR="114300" wp14:anchorId="05BD523C" wp14:editId="4B086F49">
+        <wp:inline distT="114300" distB="114300" distL="114300" distR="114300">
           <wp:extent cx="5124450" cy="1085850"/>
           <wp:effectExtent l="0" t="0" r="0" b="0"/>
           <wp:docPr id="1" name="image1.png"/>
@@ -2853,7 +2866,7 @@
 </file>
 
 <file path=word/styles.xml><?xml version="1.0" encoding="utf-8"?>
-<w:styles xmlns:mc="http://schemas.openxmlformats.org/markup-compatibility/2006" xmlns:r="http://schemas.openxmlformats.org/officeDocument/2006/relationships" xmlns:w="http://schemas.openxmlformats.org/wordprocessingml/2006/main" xmlns:w14="http://schemas.microsoft.com/office/word/2010/wordml" xmlns:w15="http://schemas.microsoft.com/office/word/2012/wordml" xmlns:w16cex="http://schemas.microsoft.com/office/word/2018/wordml/cex" xmlns:w16cid="http://schemas.microsoft.com/office/word/2016/wordml/cid" xmlns:w16="http://schemas.microsoft.com/office/word/2018/wordml" xmlns:w16se="http://schemas.microsoft.com/office/word/2015/wordml/symex" mc:Ignorable="w14 w15 w16se w16cid w16 w16cex">
+<w:styles xmlns:mc="http://schemas.openxmlformats.org/markup-compatibility/2006" xmlns:r="http://schemas.openxmlformats.org/officeDocument/2006/relationships" xmlns:w="http://schemas.openxmlformats.org/wordprocessingml/2006/main" xmlns:w14="http://schemas.microsoft.com/office/word/2010/wordml" xmlns:w15="http://schemas.microsoft.com/office/word/2012/wordml" xmlns:w16cid="http://schemas.microsoft.com/office/word/2016/wordml/cid" xmlns:w16se="http://schemas.microsoft.com/office/word/2015/wordml/symex" mc:Ignorable="w14 w15 w16se w16cid">
   <w:docDefaults>
     <w:rPrDefault>
       <w:rPr>
@@ -2869,7 +2882,7 @@
       </w:pPr>
     </w:pPrDefault>
   </w:docDefaults>
-  <w:latentStyles w:defLockedState="0" w:defUIPriority="99" w:defSemiHidden="0" w:defUnhideWhenUsed="0" w:defQFormat="0" w:count="376">
+  <w:latentStyles w:defLockedState="0" w:defUIPriority="99" w:defSemiHidden="0" w:defUnhideWhenUsed="0" w:defQFormat="0" w:count="375">
     <w:lsdException w:name="Normal" w:uiPriority="0" w:qFormat="1"/>
     <w:lsdException w:name="heading 1" w:uiPriority="9" w:qFormat="1"/>
     <w:lsdException w:name="heading 2" w:semiHidden="1" w:uiPriority="9" w:unhideWhenUsed="1" w:qFormat="1"/>
@@ -3245,7 +3258,6 @@
     <w:lsdException w:name="Smart Hyperlink" w:semiHidden="1" w:unhideWhenUsed="1"/>
     <w:lsdException w:name="Hashtag" w:semiHidden="1" w:unhideWhenUsed="1"/>
     <w:lsdException w:name="Unresolved Mention" w:semiHidden="1" w:unhideWhenUsed="1"/>
-    <w:lsdException w:name="Smart Link" w:semiHidden="1" w:unhideWhenUsed="1"/>
   </w:latentStyles>
   <w:style w:type="paragraph" w:default="1" w:styleId="Normal">
     <w:name w:val="Normal"/>
@@ -3423,50 +3435,6 @@
       <w:sz w:val="30"/>
       <w:szCs w:val="30"/>
     </w:rPr>
-  </w:style>
-  <w:style w:type="paragraph" w:styleId="Header">
-    <w:name w:val="header"/>
-    <w:basedOn w:val="Normal"/>
-    <w:link w:val="HeaderChar"/>
-    <w:uiPriority w:val="99"/>
-    <w:unhideWhenUsed/>
-    <w:rsid w:val="00F94E91"/>
-    <w:pPr>
-      <w:tabs>
-        <w:tab w:val="center" w:pos="4680"/>
-        <w:tab w:val="right" w:pos="9360"/>
-      </w:tabs>
-      <w:spacing w:line="240" w:lineRule="auto"/>
-    </w:pPr>
-  </w:style>
-  <w:style w:type="character" w:customStyle="1" w:styleId="HeaderChar">
-    <w:name w:val="Header Char"/>
-    <w:basedOn w:val="DefaultParagraphFont"/>
-    <w:link w:val="Header"/>
-    <w:uiPriority w:val="99"/>
-    <w:rsid w:val="00F94E91"/>
-  </w:style>
-  <w:style w:type="paragraph" w:styleId="Footer">
-    <w:name w:val="footer"/>
-    <w:basedOn w:val="Normal"/>
-    <w:link w:val="FooterChar"/>
-    <w:uiPriority w:val="99"/>
-    <w:unhideWhenUsed/>
-    <w:rsid w:val="00F94E91"/>
-    <w:pPr>
-      <w:tabs>
-        <w:tab w:val="center" w:pos="4680"/>
-        <w:tab w:val="right" w:pos="9360"/>
-      </w:tabs>
-      <w:spacing w:line="240" w:lineRule="auto"/>
-    </w:pPr>
-  </w:style>
-  <w:style w:type="character" w:customStyle="1" w:styleId="FooterChar">
-    <w:name w:val="Footer Char"/>
-    <w:basedOn w:val="DefaultParagraphFont"/>
-    <w:link w:val="Footer"/>
-    <w:uiPriority w:val="99"/>
-    <w:rsid w:val="00F94E91"/>
   </w:style>
 </w:styles>
 </file>

</xml_diff>